<commit_message>
Edited Main Word Doc
Still needs a good amount for section 5 before 5/20 class.
</commit_message>
<xml_diff>
--- a/docs/Process Scheduling using Machine Learning.docx
+++ b/docs/Process Scheduling using Machine Learning.docx
@@ -4678,6 +4678,9 @@
         <w:t>machine learning to determine runtime behavior for processes in heterogeneous multiprocessor systems by analyzing static code features</w:t>
       </w:r>
       <w:r>
+        <w:t xml:space="preserve"> [1]</w:t>
+      </w:r>
+      <w:r>
         <w:t>.</w:t>
       </w:r>
       <w:r>
@@ -4695,7 +4698,13 @@
         <w:t>ime-slice utilization, and</w:t>
       </w:r>
       <w:r>
-        <w:t xml:space="preserve"> minimize task turnaround time in Linux. “Task Scheduling for Heterogeneous Computing based on Learning Cl</w:t>
+        <w:t xml:space="preserve"> minimize task turnaround time in Linux</w:t>
+      </w:r>
+      <w:r>
+        <w:t xml:space="preserve"> [2]</w:t>
+      </w:r>
+      <w:r>
+        <w:t>. “Task Scheduling for Heterogeneous Computing based on Learning Cl</w:t>
       </w:r>
       <w:r>
         <w:t xml:space="preserve">assiﬁer System,” by Yang, Xu, and </w:t>
@@ -4713,6 +4722,9 @@
       </w:r>
       <w:r>
         <w:t xml:space="preserve"> heterogeneous systems</w:t>
+      </w:r>
+      <w:r>
+        <w:t xml:space="preserve"> [3]</w:t>
       </w:r>
       <w:r>
         <w:t>.</w:t>
@@ -4885,10 +4897,24 @@
     </w:p>
     <w:p>
       <w:r>
-        <w:t xml:space="preserve">In this project, support vector machines will be implemented in the </w:t>
+        <w:t xml:space="preserve">In this project, support vector machines will be implemented </w:t>
+      </w:r>
+      <w:r>
+        <w:t xml:space="preserve">using the </w:t>
       </w:r>
       <w:proofErr w:type="spellStart"/>
       <w:r>
+        <w:t>SVMRank</w:t>
+      </w:r>
+      <w:proofErr w:type="spellEnd"/>
+      <w:r>
+        <w:t xml:space="preserve"> program </w:t>
+      </w:r>
+      <w:r>
+        <w:t xml:space="preserve">in the </w:t>
+      </w:r>
+      <w:proofErr w:type="spellStart"/>
+      <w:r>
         <w:t>Minix</w:t>
       </w:r>
       <w:proofErr w:type="spellEnd"/>
@@ -4896,130 +4922,193 @@
         <w:t xml:space="preserve"> 3 operating s</w:t>
       </w:r>
       <w:r>
-        <w:t xml:space="preserve">ystem, to learn the optimal </w:t>
-      </w:r>
-      <w:bookmarkStart w:id="15" w:name="_GoBack"/>
-      <w:bookmarkEnd w:id="15"/>
+        <w:t xml:space="preserve">ystem. </w:t>
+      </w:r>
+      <w:proofErr w:type="spellStart"/>
+      <w:r>
+        <w:t>SVMRank</w:t>
+      </w:r>
+      <w:proofErr w:type="spellEnd"/>
+      <w:r>
+        <w:t xml:space="preserve"> is an SVM instance specifically designed for efficient training of SVMs to rank data [6]. </w:t>
+      </w:r>
+      <w:proofErr w:type="spellStart"/>
+      <w:r>
+        <w:t>Minix</w:t>
+      </w:r>
+      <w:proofErr w:type="spellEnd"/>
+      <w:r>
+        <w:t xml:space="preserve"> 3 </w:t>
+      </w:r>
+      <w:r>
+        <w:t>is a small and simple Unix-like system</w:t>
+      </w:r>
+      <w:r>
+        <w:t>, well-suited for experimentation and modification [7]</w:t>
+      </w:r>
+      <w:r>
+        <w:t xml:space="preserve">. An algorithm will be generated by testing many different example programs set with different priority levels to determine which order of tasks provides the most efficient scheduling. By applying the SVM algorithm to rank the tasks, the default scheduler in </w:t>
+      </w:r>
+      <w:proofErr w:type="spellStart"/>
+      <w:r>
+        <w:t>Minix</w:t>
+      </w:r>
+      <w:proofErr w:type="spellEnd"/>
+      <w:r>
+        <w:t>, a multi-priority round robin scheduler,</w:t>
+      </w:r>
+      <w:r>
+        <w:t xml:space="preserve"> will be modified to choose the next process based on the results of the algorithm. The results of this implementation will be compared to the results provided by the default scheduler.</w:t>
+      </w:r>
     </w:p>
     <w:p>
       <w:pPr>
         <w:pStyle w:val="Heading3"/>
         <w:ind w:firstLine="0"/>
       </w:pPr>
-      <w:bookmarkStart w:id="16" w:name="_Toc387777009"/>
+      <w:bookmarkStart w:id="15" w:name="_Toc387777009"/>
       <w:r>
         <w:t>Differences from Existing Solutions</w:t>
       </w:r>
-      <w:bookmarkEnd w:id="16"/>
+      <w:bookmarkEnd w:id="15"/>
     </w:p>
     <w:p>
       <w:pPr>
         <w:ind w:left="720"/>
       </w:pPr>
       <w:r>
-        <w:t>Text.</w:t>
-      </w:r>
-    </w:p>
-    <w:p>
-      <w:pPr>
-        <w:ind w:left="720"/>
-      </w:pPr>
+        <w:t>The main difference from existing solutions is the implementation of an SVM to create efficient scheduling. While SVMs have been applied in some scheduling applications</w:t>
+      </w:r>
+      <w:r>
+        <w:t xml:space="preserve"> [</w:t>
+      </w:r>
+      <w:r>
+        <w:t>8</w:t>
+      </w:r>
+      <w:r>
+        <w:t xml:space="preserve">] </w:t>
+      </w:r>
+      <w:r>
+        <w:t>[9</w:t>
+      </w:r>
+      <w:r>
+        <w:t>]</w:t>
+      </w:r>
+      <w:r>
+        <w:t>,</w:t>
+      </w:r>
+      <w:r>
+        <w:t xml:space="preserve"> indicating the possibility for use in process scheduling,</w:t>
+      </w:r>
+      <w:r>
+        <w:t xml:space="preserve"> there i</w:t>
+      </w:r>
+      <w:r>
+        <w:t>s</w:t>
+      </w:r>
+      <w:r>
+        <w:t xml:space="preserve"> little information on their implementation in </w:t>
+      </w:r>
+      <w:r>
+        <w:t>this area</w:t>
+      </w:r>
+      <w:r>
+        <w:t xml:space="preserve">. </w:t>
+      </w:r>
     </w:p>
     <w:p>
       <w:pPr>
         <w:pStyle w:val="Heading3"/>
         <w:ind w:firstLine="0"/>
       </w:pPr>
-      <w:bookmarkStart w:id="17" w:name="_Toc387777010"/>
+      <w:bookmarkStart w:id="16" w:name="_Toc387777010"/>
       <w:r>
         <w:t>Advantages over Existing Solutions</w:t>
       </w:r>
+      <w:bookmarkEnd w:id="16"/>
+    </w:p>
+    <w:p>
+      <w:pPr>
+        <w:ind w:left="720"/>
+      </w:pPr>
+      <w:r>
+        <w:t xml:space="preserve">The main advantage over deterministic approaches is that this implementation should have little effect on runtime speed, as the training is beforehand. </w:t>
+      </w:r>
+      <w:r>
+        <w:t>In this case, a ranking SVM is used in this solution which should provide higher accuracy over other non-deterministic ML techniques, because it is specifically tailored for efficient ranking. This combination of accuracy and efficiency should provide advantages over existing solutions.</w:t>
+      </w:r>
+    </w:p>
+    <w:p>
+      <w:pPr>
+        <w:pStyle w:val="Heading1"/>
+      </w:pPr>
+      <w:bookmarkStart w:id="17" w:name="_Toc387777011"/>
+      <w:r>
+        <w:t>Hypothesis</w:t>
+      </w:r>
       <w:bookmarkEnd w:id="17"/>
     </w:p>
     <w:p>
-      <w:pPr>
-        <w:ind w:left="720"/>
-      </w:pPr>
-      <w:r>
-        <w:t>Text.</w:t>
-      </w:r>
-    </w:p>
-    <w:p>
-      <w:pPr>
-        <w:ind w:left="720"/>
-      </w:pPr>
-    </w:p>
+      <w:r>
+        <w:t xml:space="preserve">Using an algorithm generated by the </w:t>
+      </w:r>
+      <w:proofErr w:type="spellStart"/>
+      <w:r>
+        <w:t>RankSVM</w:t>
+      </w:r>
+      <w:proofErr w:type="spellEnd"/>
+      <w:r>
+        <w:t xml:space="preserve"> program, with training data provided by custom tests, </w:t>
+      </w:r>
+      <w:r>
+        <w:t xml:space="preserve">more efficient process scheduling will be achieved than the existing round robin scheduler in </w:t>
+      </w:r>
+      <w:proofErr w:type="spellStart"/>
+      <w:r>
+        <w:t>Minix</w:t>
+      </w:r>
+      <w:proofErr w:type="spellEnd"/>
+      <w:r>
+        <w:t xml:space="preserve"> 3.</w:t>
+      </w:r>
+    </w:p>
+    <w:p/>
     <w:p>
       <w:pPr>
         <w:pStyle w:val="Heading1"/>
       </w:pPr>
-      <w:bookmarkStart w:id="18" w:name="_Toc387777011"/>
-      <w:r>
-        <w:t>Hypothesis</w:t>
+      <w:bookmarkStart w:id="18" w:name="_Toc387777012"/>
+      <w:r>
+        <w:t>Methodology</w:t>
       </w:r>
       <w:bookmarkEnd w:id="18"/>
     </w:p>
     <w:p>
-      <w:r>
-        <w:t>Text.</w:t>
+      <w:pPr>
+        <w:pStyle w:val="Heading2"/>
+      </w:pPr>
+      <w:bookmarkStart w:id="19" w:name="_Toc387777013"/>
+      <w:r>
+        <w:t>Data Collection</w:t>
+      </w:r>
+      <w:bookmarkEnd w:id="19"/>
+    </w:p>
+    <w:p>
+      <w:r>
+        <w:t>Training data is collected by running many different programs and logging the results</w:t>
       </w:r>
     </w:p>
     <w:p/>
     <w:p>
       <w:pPr>
-        <w:pStyle w:val="Heading1"/>
-      </w:pPr>
-      <w:bookmarkStart w:id="19" w:name="_Toc387777012"/>
-      <w:r>
-        <w:t>Methodology</w:t>
-      </w:r>
-      <w:bookmarkEnd w:id="19"/>
-    </w:p>
-    <w:p>
-      <w:r>
-        <w:t>Text.</w:t>
-      </w:r>
-    </w:p>
-    <w:p>
-      <w:pPr>
-        <w:pStyle w:val="Heading3"/>
-        <w:numPr>
-          <w:ilvl w:val="0"/>
-          <w:numId w:val="0"/>
-        </w:numPr>
-        <w:ind w:left="720" w:hanging="720"/>
-      </w:pPr>
-    </w:p>
-    <w:p>
-      <w:pPr>
         <w:pStyle w:val="Heading2"/>
       </w:pPr>
-      <w:bookmarkStart w:id="20" w:name="_Toc387777013"/>
-      <w:r>
-        <w:t>Data Collection</w:t>
+      <w:bookmarkStart w:id="20" w:name="_Toc387777014"/>
+      <w:r>
+        <w:lastRenderedPageBreak/>
+        <w:t>Proposed Solution</w:t>
       </w:r>
       <w:bookmarkEnd w:id="20"/>
-    </w:p>
-    <w:p>
-      <w:r>
-        <w:t>Text.</w:t>
-      </w:r>
-    </w:p>
-    <w:p/>
-    <w:p>
-      <w:pPr>
-        <w:pStyle w:val="Heading2"/>
-      </w:pPr>
-      <w:bookmarkStart w:id="21" w:name="_Toc387777014"/>
-      <w:r>
-        <w:t>Proposed Solution</w:t>
-      </w:r>
-      <w:bookmarkEnd w:id="21"/>
-    </w:p>
-    <w:p>
-      <w:r>
-        <w:t>Specifically, the support vector machine (SVM) model will be tested on a lightweight open source operating system and compared to its existing task scheduling algorithm.</w:t>
-      </w:r>
     </w:p>
     <w:p/>
     <w:p>
@@ -5027,11 +5116,11 @@
         <w:pStyle w:val="Heading3"/>
         <w:ind w:firstLine="0"/>
       </w:pPr>
-      <w:bookmarkStart w:id="22" w:name="_Toc387777015"/>
+      <w:bookmarkStart w:id="21" w:name="_Toc387777015"/>
       <w:r>
         <w:t>Algorithm Design</w:t>
       </w:r>
-      <w:bookmarkEnd w:id="22"/>
+      <w:bookmarkEnd w:id="21"/>
     </w:p>
     <w:p>
       <w:pPr>
@@ -5041,66 +5130,179 @@
         <w:t>Text.</w:t>
       </w:r>
     </w:p>
-    <w:p/>
     <w:p>
       <w:pPr>
         <w:pStyle w:val="Heading3"/>
         <w:ind w:firstLine="0"/>
       </w:pPr>
-      <w:bookmarkStart w:id="23" w:name="_Toc387777016"/>
-      <w:r>
-        <w:lastRenderedPageBreak/>
+      <w:bookmarkStart w:id="22" w:name="_Toc387777016"/>
+      <w:r>
         <w:t>Programming Environment</w:t>
       </w:r>
-      <w:bookmarkEnd w:id="23"/>
-    </w:p>
-    <w:p>
-      <w:pPr>
-        <w:ind w:firstLine="720"/>
-      </w:pPr>
-      <w:r>
-        <w:t>Text.</w:t>
-      </w:r>
-    </w:p>
-    <w:p>
-      <w:pPr>
-        <w:ind w:firstLine="720"/>
-      </w:pPr>
+      <w:bookmarkEnd w:id="22"/>
+    </w:p>
+    <w:p>
+      <w:pPr>
+        <w:ind w:left="720"/>
+      </w:pPr>
+      <w:r>
+        <w:t xml:space="preserve">This project is coded using C/C++ on the </w:t>
+      </w:r>
+      <w:proofErr w:type="spellStart"/>
+      <w:r>
+        <w:t>Koding</w:t>
+      </w:r>
+      <w:proofErr w:type="spellEnd"/>
+      <w:r>
+        <w:t xml:space="preserve"> development environment. </w:t>
+      </w:r>
+      <w:proofErr w:type="spellStart"/>
+      <w:r>
+        <w:t>Koding</w:t>
+      </w:r>
+      <w:proofErr w:type="spellEnd"/>
+      <w:r>
+        <w:t xml:space="preserve"> is a cloud-based collaborative programming environment, allowing users to code and run programs on Ubuntu VMs [10]. </w:t>
+      </w:r>
     </w:p>
     <w:p>
       <w:pPr>
         <w:pStyle w:val="Heading3"/>
         <w:ind w:firstLine="0"/>
       </w:pPr>
-      <w:bookmarkStart w:id="24" w:name="_Toc387777017"/>
+      <w:bookmarkStart w:id="23" w:name="_Toc387777017"/>
       <w:r>
         <w:t>Other Tools Used</w:t>
       </w:r>
+      <w:bookmarkEnd w:id="23"/>
+    </w:p>
+    <w:p>
+      <w:pPr>
+        <w:ind w:left="720"/>
+      </w:pPr>
+      <w:proofErr w:type="spellStart"/>
+      <w:r>
+        <w:t>Minix</w:t>
+      </w:r>
+      <w:proofErr w:type="spellEnd"/>
+      <w:r>
+        <w:t xml:space="preserve"> 3 is used as the testing environment, and its default round robin scheduler is modified to incorporate the SVM algorithm. </w:t>
+      </w:r>
+      <w:proofErr w:type="spellStart"/>
+      <w:r>
+        <w:t>SVMRank</w:t>
+      </w:r>
+      <w:proofErr w:type="spellEnd"/>
+      <w:r>
+        <w:t xml:space="preserve"> is used to train and implement the aforementioned SVM algorithm.</w:t>
+      </w:r>
+    </w:p>
+    <w:p>
+      <w:pPr>
+        <w:pStyle w:val="Heading2"/>
+      </w:pPr>
+      <w:bookmarkStart w:id="24" w:name="_Toc387777019"/>
+      <w:r>
+        <w:t>Output Generation</w:t>
+      </w:r>
       <w:bookmarkEnd w:id="24"/>
     </w:p>
     <w:p>
-      <w:pPr>
-        <w:ind w:left="720"/>
-      </w:pPr>
       <w:r>
         <w:t>Text.</w:t>
       </w:r>
     </w:p>
-    <w:p>
-      <w:pPr>
-        <w:ind w:left="720"/>
-      </w:pPr>
-    </w:p>
+    <w:p/>
+    <w:p>
+      <w:pPr>
+        <w:pStyle w:val="Heading2"/>
+      </w:pPr>
+      <w:bookmarkStart w:id="25" w:name="_Toc387777020"/>
+      <w:r>
+        <w:t>Testing Methodology</w:t>
+      </w:r>
+      <w:bookmarkEnd w:id="25"/>
+    </w:p>
+    <w:p>
+      <w:r>
+        <w:t>Text.</w:t>
+      </w:r>
+    </w:p>
+    <w:p/>
+    <w:p>
+      <w:pPr>
+        <w:pStyle w:val="Heading1"/>
+      </w:pPr>
+      <w:bookmarkStart w:id="26" w:name="_Toc387777021"/>
+      <w:r>
+        <w:t>Implementation</w:t>
+      </w:r>
+      <w:bookmarkEnd w:id="26"/>
+    </w:p>
+    <w:p>
+      <w:r>
+        <w:t>Text.</w:t>
+      </w:r>
+    </w:p>
+    <w:p>
+      <w:pPr>
+        <w:pStyle w:val="Heading2"/>
+      </w:pPr>
+      <w:bookmarkStart w:id="27" w:name="_Toc387777022"/>
+      <w:r>
+        <w:t>Code Design</w:t>
+      </w:r>
+      <w:bookmarkEnd w:id="27"/>
+    </w:p>
+    <w:p>
+      <w:r>
+        <w:t>Text.</w:t>
+      </w:r>
+    </w:p>
+    <w:p/>
+    <w:p>
+      <w:pPr>
+        <w:pStyle w:val="Heading1"/>
+      </w:pPr>
+      <w:bookmarkStart w:id="28" w:name="_Toc387777023"/>
+      <w:r>
+        <w:t>Data Analysis</w:t>
+      </w:r>
+      <w:bookmarkEnd w:id="28"/>
+    </w:p>
+    <w:p>
+      <w:r>
+        <w:t>Text.</w:t>
+      </w:r>
+    </w:p>
+    <w:p/>
+    <w:p>
+      <w:pPr>
+        <w:pStyle w:val="Heading2"/>
+      </w:pPr>
+      <w:bookmarkStart w:id="29" w:name="_Toc387777024"/>
+      <w:r>
+        <w:t>Output</w:t>
+      </w:r>
+      <w:bookmarkEnd w:id="29"/>
+    </w:p>
+    <w:p>
+      <w:r>
+        <w:t>Text.</w:t>
+      </w:r>
+    </w:p>
+    <w:p/>
     <w:p>
       <w:pPr>
         <w:pStyle w:val="Heading3"/>
         <w:ind w:firstLine="0"/>
       </w:pPr>
-      <w:bookmarkStart w:id="25" w:name="_Toc387777018"/>
-      <w:r>
-        <w:t>Prototype?</w:t>
-      </w:r>
-      <w:bookmarkEnd w:id="25"/>
+      <w:bookmarkStart w:id="30" w:name="_Toc387777025"/>
+      <w:r>
+        <w:lastRenderedPageBreak/>
+        <w:t>Output Analysis</w:t>
+      </w:r>
+      <w:bookmarkEnd w:id="30"/>
     </w:p>
     <w:p>
       <w:pPr>
@@ -5115,112 +5317,16 @@
         <w:ind w:left="720"/>
       </w:pPr>
     </w:p>
-    <w:p>
-      <w:pPr>
-        <w:pStyle w:val="Heading2"/>
-      </w:pPr>
-      <w:bookmarkStart w:id="26" w:name="_Toc387777019"/>
-      <w:r>
-        <w:t>Output Generation</w:t>
-      </w:r>
-      <w:bookmarkEnd w:id="26"/>
-    </w:p>
-    <w:p>
-      <w:r>
-        <w:t>Text.</w:t>
-      </w:r>
-    </w:p>
-    <w:p/>
-    <w:p>
-      <w:pPr>
-        <w:pStyle w:val="Heading2"/>
-      </w:pPr>
-      <w:bookmarkStart w:id="27" w:name="_Toc387777020"/>
-      <w:r>
-        <w:t>Testing Methodology</w:t>
-      </w:r>
-      <w:bookmarkEnd w:id="27"/>
-    </w:p>
-    <w:p>
-      <w:r>
-        <w:t>Text.</w:t>
-      </w:r>
-    </w:p>
-    <w:p/>
-    <w:p>
-      <w:pPr>
-        <w:pStyle w:val="Heading1"/>
-      </w:pPr>
-      <w:bookmarkStart w:id="28" w:name="_Toc387777021"/>
-      <w:r>
-        <w:t>Implementation</w:t>
-      </w:r>
-      <w:bookmarkEnd w:id="28"/>
-    </w:p>
-    <w:p>
-      <w:r>
-        <w:t>Text.</w:t>
-      </w:r>
-    </w:p>
-    <w:p>
-      <w:pPr>
-        <w:pStyle w:val="Heading2"/>
-      </w:pPr>
-      <w:bookmarkStart w:id="29" w:name="_Toc387777022"/>
-      <w:r>
-        <w:t>Code Design</w:t>
-      </w:r>
-      <w:bookmarkEnd w:id="29"/>
-    </w:p>
-    <w:p>
-      <w:r>
-        <w:t>Text.</w:t>
-      </w:r>
-    </w:p>
-    <w:p/>
-    <w:p>
-      <w:pPr>
-        <w:pStyle w:val="Heading1"/>
-      </w:pPr>
-      <w:bookmarkStart w:id="30" w:name="_Toc387777023"/>
-      <w:r>
-        <w:t>Data Analysis</w:t>
-      </w:r>
-      <w:bookmarkEnd w:id="30"/>
-    </w:p>
-    <w:p>
-      <w:r>
-        <w:t>Text.</w:t>
-      </w:r>
-    </w:p>
-    <w:p/>
-    <w:p>
-      <w:pPr>
-        <w:pStyle w:val="Heading2"/>
-      </w:pPr>
-      <w:bookmarkStart w:id="31" w:name="_Toc387777024"/>
-      <w:r>
-        <w:t>Output</w:t>
-      </w:r>
-      <w:bookmarkEnd w:id="31"/>
-    </w:p>
-    <w:p>
-      <w:r>
-        <w:t>Text.</w:t>
-      </w:r>
-    </w:p>
-    <w:p/>
     <w:p>
       <w:pPr>
         <w:pStyle w:val="Heading3"/>
         <w:ind w:firstLine="0"/>
       </w:pPr>
-      <w:bookmarkStart w:id="32" w:name="_Toc387777025"/>
-      <w:r>
-        <w:lastRenderedPageBreak/>
-        <w:t>Output Analysis</w:t>
-      </w:r>
-      <w:bookmarkEnd w:id="32"/>
+      <w:bookmarkStart w:id="31" w:name="_Toc387777026"/>
+      <w:r>
+        <w:t>Hypothesis Comparison</w:t>
+      </w:r>
+      <w:bookmarkEnd w:id="31"/>
     </w:p>
     <w:p>
       <w:pPr>
@@ -5240,58 +5346,85 @@
         <w:pStyle w:val="Heading3"/>
         <w:ind w:firstLine="0"/>
       </w:pPr>
-      <w:bookmarkStart w:id="33" w:name="_Toc387777026"/>
-      <w:r>
-        <w:t>Hypothesis Comparison</w:t>
+      <w:bookmarkStart w:id="32" w:name="_Toc387777027"/>
+      <w:r>
+        <w:t>Abnormal Cases</w:t>
+      </w:r>
+      <w:bookmarkEnd w:id="32"/>
+    </w:p>
+    <w:p>
+      <w:pPr>
+        <w:ind w:left="720"/>
+      </w:pPr>
+      <w:r>
+        <w:t>Text.</w:t>
+      </w:r>
+    </w:p>
+    <w:p>
+      <w:pPr>
+        <w:ind w:left="720"/>
+      </w:pPr>
+    </w:p>
+    <w:p>
+      <w:pPr>
+        <w:pStyle w:val="Heading2"/>
+      </w:pPr>
+      <w:bookmarkStart w:id="33" w:name="_Toc387777028"/>
+      <w:r>
+        <w:t>Statistic Regression</w:t>
       </w:r>
       <w:bookmarkEnd w:id="33"/>
     </w:p>
     <w:p>
-      <w:pPr>
-        <w:ind w:left="720"/>
-      </w:pPr>
       <w:r>
         <w:t>Text.</w:t>
       </w:r>
     </w:p>
     <w:p>
-      <w:pPr>
-        <w:ind w:left="720"/>
-      </w:pPr>
-    </w:p>
-    <w:p>
-      <w:pPr>
-        <w:pStyle w:val="Heading3"/>
-        <w:ind w:firstLine="0"/>
-      </w:pPr>
-      <w:bookmarkStart w:id="34" w:name="_Toc387777027"/>
-      <w:r>
-        <w:t>Abnormal Cases</w:t>
-      </w:r>
+      <w:bookmarkStart w:id="34" w:name="_GoBack"/>
       <w:bookmarkEnd w:id="34"/>
     </w:p>
     <w:p>
       <w:pPr>
-        <w:ind w:left="720"/>
-      </w:pPr>
+        <w:pStyle w:val="Heading2"/>
+      </w:pPr>
+      <w:bookmarkStart w:id="35" w:name="_Toc387777029"/>
+      <w:r>
+        <w:t>Discussion</w:t>
+      </w:r>
+      <w:bookmarkEnd w:id="35"/>
+    </w:p>
+    <w:p>
       <w:r>
         <w:t>Text.</w:t>
       </w:r>
     </w:p>
-    <w:p>
-      <w:pPr>
-        <w:ind w:left="720"/>
-      </w:pPr>
-    </w:p>
+    <w:p/>
+    <w:p>
+      <w:pPr>
+        <w:pStyle w:val="Heading1"/>
+      </w:pPr>
+      <w:bookmarkStart w:id="36" w:name="_Toc387777030"/>
+      <w:r>
+        <w:t>Conclusion</w:t>
+      </w:r>
+      <w:bookmarkEnd w:id="36"/>
+    </w:p>
+    <w:p>
+      <w:r>
+        <w:t>Text.</w:t>
+      </w:r>
+    </w:p>
+    <w:p/>
     <w:p>
       <w:pPr>
         <w:pStyle w:val="Heading2"/>
       </w:pPr>
-      <w:bookmarkStart w:id="35" w:name="_Toc387777028"/>
-      <w:r>
-        <w:t>Statistic Regression</w:t>
-      </w:r>
-      <w:bookmarkEnd w:id="35"/>
+      <w:bookmarkStart w:id="37" w:name="_Toc387777031"/>
+      <w:r>
+        <w:t>Summary</w:t>
+      </w:r>
+      <w:bookmarkEnd w:id="37"/>
     </w:p>
     <w:p>
       <w:r>
@@ -5303,11 +5436,11 @@
       <w:pPr>
         <w:pStyle w:val="Heading2"/>
       </w:pPr>
-      <w:bookmarkStart w:id="36" w:name="_Toc387777029"/>
-      <w:r>
-        <w:t>Discussion</w:t>
-      </w:r>
-      <w:bookmarkEnd w:id="36"/>
+      <w:bookmarkStart w:id="38" w:name="_Toc387777032"/>
+      <w:r>
+        <w:t>Future Studies</w:t>
+      </w:r>
+      <w:bookmarkEnd w:id="38"/>
     </w:p>
     <w:p>
       <w:r>
@@ -5319,61 +5452,13 @@
       <w:pPr>
         <w:pStyle w:val="Heading1"/>
       </w:pPr>
-      <w:bookmarkStart w:id="37" w:name="_Toc387777030"/>
-      <w:r>
-        <w:t>Conclusion</w:t>
-      </w:r>
-      <w:bookmarkEnd w:id="37"/>
-    </w:p>
-    <w:p>
-      <w:r>
-        <w:t>Text.</w:t>
-      </w:r>
-    </w:p>
-    <w:p/>
-    <w:p>
-      <w:pPr>
-        <w:pStyle w:val="Heading2"/>
-      </w:pPr>
-      <w:bookmarkStart w:id="38" w:name="_Toc387777031"/>
-      <w:r>
-        <w:t>Summary</w:t>
-      </w:r>
-      <w:bookmarkEnd w:id="38"/>
-    </w:p>
-    <w:p>
-      <w:r>
-        <w:t>Text.</w:t>
-      </w:r>
-    </w:p>
-    <w:p/>
-    <w:p>
-      <w:pPr>
-        <w:pStyle w:val="Heading2"/>
-      </w:pPr>
-      <w:bookmarkStart w:id="39" w:name="_Toc387777032"/>
-      <w:r>
-        <w:t>Future Studies</w:t>
+      <w:bookmarkStart w:id="39" w:name="_Toc387777033"/>
+      <w:r>
+        <w:t>Bibliography</w:t>
       </w:r>
       <w:bookmarkEnd w:id="39"/>
     </w:p>
     <w:p>
-      <w:r>
-        <w:t>Text.</w:t>
-      </w:r>
-    </w:p>
-    <w:p/>
-    <w:p>
-      <w:pPr>
-        <w:pStyle w:val="Heading1"/>
-      </w:pPr>
-      <w:bookmarkStart w:id="40" w:name="_Toc387777033"/>
-      <w:r>
-        <w:t>Bibliography</w:t>
-      </w:r>
-      <w:bookmarkEnd w:id="40"/>
-    </w:p>
-    <w:p>
       <w:pPr>
         <w:rPr>
           <w:color w:val="000000"/>
@@ -5385,19 +5470,36 @@
       <w:r>
         <w:t xml:space="preserve"> </w:t>
       </w:r>
+      <w:r>
+        <w:t xml:space="preserve"> </w:t>
+      </w:r>
       <w:proofErr w:type="spellStart"/>
       <w:r>
         <w:rPr>
           <w:color w:val="000000"/>
         </w:rPr>
-        <w:t>Negi</w:t>
+        <w:t>Tetzlaff</w:t>
       </w:r>
       <w:proofErr w:type="spellEnd"/>
       <w:r>
         <w:rPr>
           <w:color w:val="000000"/>
         </w:rPr>
-        <w:t>, A.; Kishore, K.P., "Applying Machine Learning Techniques to Improve Linux Process Scheduling,"</w:t>
+        <w:t xml:space="preserve">, D.; </w:t>
+      </w:r>
+      <w:proofErr w:type="spellStart"/>
+      <w:r>
+        <w:rPr>
+          <w:color w:val="000000"/>
+        </w:rPr>
+        <w:t>Glesner</w:t>
+      </w:r>
+      <w:proofErr w:type="spellEnd"/>
+      <w:r>
+        <w:rPr>
+          <w:color w:val="000000"/>
+        </w:rPr>
+        <w:t>, S., "Intelligent Task Mapping Using Machine Learning,"</w:t>
       </w:r>
       <w:r>
         <w:rPr>
@@ -5412,6 +5514,102 @@
           <w:iCs/>
           <w:color w:val="000000"/>
         </w:rPr>
+        <w:t>Computational Intelligence and Software Engineering (</w:t>
+      </w:r>
+      <w:proofErr w:type="spellStart"/>
+      <w:r>
+        <w:rPr>
+          <w:i/>
+          <w:iCs/>
+          <w:color w:val="000000"/>
+        </w:rPr>
+        <w:t>CiSE</w:t>
+      </w:r>
+      <w:proofErr w:type="spellEnd"/>
+      <w:r>
+        <w:rPr>
+          <w:i/>
+          <w:iCs/>
+          <w:color w:val="000000"/>
+        </w:rPr>
+        <w:t xml:space="preserve">), 2010 International Conference </w:t>
+      </w:r>
+      <w:proofErr w:type="gramStart"/>
+      <w:r>
+        <w:rPr>
+          <w:i/>
+          <w:iCs/>
+          <w:color w:val="000000"/>
+        </w:rPr>
+        <w:t>on</w:t>
+      </w:r>
+      <w:r>
+        <w:rPr>
+          <w:rStyle w:val="apple-converted-space"/>
+          <w:color w:val="000000"/>
+        </w:rPr>
+        <w:t> </w:t>
+      </w:r>
+      <w:r>
+        <w:rPr>
+          <w:color w:val="000000"/>
+        </w:rPr>
+        <w:t>,</w:t>
+      </w:r>
+      <w:proofErr w:type="gramEnd"/>
+      <w:r>
+        <w:rPr>
+          <w:color w:val="000000"/>
+        </w:rPr>
+        <w:t xml:space="preserve"> vol., no., pp.1,4, 10-12 Dec. 2010</w:t>
+      </w:r>
+    </w:p>
+    <w:p>
+      <w:pPr>
+        <w:rPr>
+          <w:color w:val="000000"/>
+        </w:rPr>
+      </w:pPr>
+      <w:r>
+        <w:rPr>
+          <w:color w:val="000000"/>
+        </w:rPr>
+        <w:lastRenderedPageBreak/>
+        <w:t xml:space="preserve">[2] </w:t>
+      </w:r>
+      <w:r>
+        <w:rPr>
+          <w:color w:val="000000"/>
+        </w:rPr>
+        <w:t xml:space="preserve"> </w:t>
+      </w:r>
+      <w:proofErr w:type="spellStart"/>
+      <w:r>
+        <w:rPr>
+          <w:color w:val="000000"/>
+        </w:rPr>
+        <w:t>Negi</w:t>
+      </w:r>
+      <w:proofErr w:type="spellEnd"/>
+      <w:r>
+        <w:rPr>
+          <w:color w:val="000000"/>
+        </w:rPr>
+        <w:t>, A.; Kishore, K.P., "Applying Machine Learning Techniques to Improve Linux Process Scheduling,"</w:t>
+      </w:r>
+      <w:r>
+        <w:rPr>
+          <w:rStyle w:val="apple-converted-space"/>
+          <w:color w:val="000000"/>
+        </w:rPr>
+        <w:t> </w:t>
+      </w:r>
+      <w:r>
+        <w:rPr>
+          <w:i/>
+          <w:iCs/>
+          <w:color w:val="000000"/>
+        </w:rPr>
         <w:t>TENCON 2005 2005 IEEE Region 10</w:t>
       </w:r>
       <w:r>
@@ -5438,8 +5636,13 @@
         <w:rPr>
           <w:color w:val="000000"/>
         </w:rPr>
-        <w:lastRenderedPageBreak/>
-        <w:t>[2</w:t>
+        <w:t>[</w:t>
+      </w:r>
+      <w:r>
+        <w:rPr>
+          <w:color w:val="000000"/>
+        </w:rPr>
+        <w:t>3</w:t>
       </w:r>
       <w:proofErr w:type="gramStart"/>
       <w:r>
@@ -5453,7 +5656,7 @@
         <w:rPr>
           <w:color w:val="000000"/>
         </w:rPr>
-        <w:t>Tetzlaff</w:t>
+        <w:t>Jiadong</w:t>
       </w:r>
       <w:proofErr w:type="spellEnd"/>
       <w:proofErr w:type="gramEnd"/>
@@ -5461,21 +5664,35 @@
         <w:rPr>
           <w:color w:val="000000"/>
         </w:rPr>
-        <w:t xml:space="preserve">, D.; </w:t>
+        <w:t xml:space="preserve"> Yang; Hua Xu; </w:t>
       </w:r>
       <w:proofErr w:type="spellStart"/>
       <w:r>
         <w:rPr>
           <w:color w:val="000000"/>
         </w:rPr>
-        <w:t>Glesner</w:t>
+        <w:t>Peifa</w:t>
       </w:r>
       <w:proofErr w:type="spellEnd"/>
       <w:r>
         <w:rPr>
           <w:color w:val="000000"/>
         </w:rPr>
-        <w:t>, S., "Intelligent Task Mapping Using Machine Learning,"</w:t>
+        <w:t xml:space="preserve"> </w:t>
+      </w:r>
+      <w:proofErr w:type="spellStart"/>
+      <w:r>
+        <w:rPr>
+          <w:color w:val="000000"/>
+        </w:rPr>
+        <w:t>Jia</w:t>
+      </w:r>
+      <w:proofErr w:type="spellEnd"/>
+      <w:r>
+        <w:rPr>
+          <w:color w:val="000000"/>
+        </w:rPr>
+        <w:t>, "Task Scheduling for Heterogeneous Computing Based on Learning Classifier System,"</w:t>
       </w:r>
       <w:r>
         <w:rPr>
@@ -5490,241 +5707,127 @@
           <w:iCs/>
           <w:color w:val="000000"/>
         </w:rPr>
-        <w:t>Computational Intelligence and Software Engineering (</w:t>
-      </w:r>
-      <w:proofErr w:type="spellStart"/>
+        <w:t xml:space="preserve">Artificial Intelligence and Computational Intelligence, 2009. AICI '09. International Conference </w:t>
+      </w:r>
+      <w:proofErr w:type="gramStart"/>
       <w:r>
         <w:rPr>
           <w:i/>
           <w:iCs/>
           <w:color w:val="000000"/>
         </w:rPr>
-        <w:t>CiSE</w:t>
+        <w:t>on</w:t>
+      </w:r>
+      <w:r>
+        <w:rPr>
+          <w:rStyle w:val="apple-converted-space"/>
+          <w:color w:val="000000"/>
+        </w:rPr>
+        <w:t> </w:t>
+      </w:r>
+      <w:r>
+        <w:rPr>
+          <w:color w:val="000000"/>
+        </w:rPr>
+        <w:t>,</w:t>
+      </w:r>
+      <w:proofErr w:type="gramEnd"/>
+      <w:r>
+        <w:rPr>
+          <w:color w:val="000000"/>
+        </w:rPr>
+        <w:t xml:space="preserve"> vol.3, no., pp.370,374, 7-8 Nov. 2009</w:t>
+      </w:r>
+    </w:p>
+    <w:p>
+      <w:pPr>
+        <w:rPr>
+          <w:color w:val="000000"/>
+          <w:shd w:val="clear" w:color="auto" w:fill="FFFFFF"/>
+        </w:rPr>
+      </w:pPr>
+      <w:r>
+        <w:rPr>
+          <w:color w:val="000000"/>
+        </w:rPr>
+        <w:t>[4</w:t>
+      </w:r>
+      <w:proofErr w:type="gramStart"/>
+      <w:r>
+        <w:rPr>
+          <w:color w:val="000000"/>
+        </w:rPr>
+        <w:t xml:space="preserve">]  </w:t>
+      </w:r>
+      <w:r>
+        <w:rPr>
+          <w:color w:val="000000"/>
+          <w:shd w:val="clear" w:color="auto" w:fill="FFFFFF"/>
+        </w:rPr>
+        <w:t>Andrew</w:t>
+      </w:r>
+      <w:proofErr w:type="gramEnd"/>
+      <w:r>
+        <w:rPr>
+          <w:color w:val="000000"/>
+          <w:shd w:val="clear" w:color="auto" w:fill="FFFFFF"/>
+        </w:rPr>
+        <w:t xml:space="preserve"> S. </w:t>
+      </w:r>
+      <w:proofErr w:type="spellStart"/>
+      <w:r>
+        <w:rPr>
+          <w:color w:val="000000"/>
+          <w:shd w:val="clear" w:color="auto" w:fill="FFFFFF"/>
+        </w:rPr>
+        <w:t>Tanenbaum</w:t>
       </w:r>
       <w:proofErr w:type="spellEnd"/>
+      <w:r>
+        <w:rPr>
+          <w:color w:val="000000"/>
+          <w:shd w:val="clear" w:color="auto" w:fill="FFFFFF"/>
+        </w:rPr>
+        <w:t>. 2007. </w:t>
+      </w:r>
       <w:r>
         <w:rPr>
           <w:i/>
           <w:iCs/>
           <w:color w:val="000000"/>
-        </w:rPr>
-        <w:t>), 2010 International Conference on</w:t>
-      </w:r>
-      <w:r>
-        <w:rPr>
-          <w:rStyle w:val="apple-converted-space"/>
-          <w:color w:val="000000"/>
-        </w:rPr>
-        <w:t> </w:t>
-      </w:r>
-      <w:r>
-        <w:rPr>
-          <w:color w:val="000000"/>
-        </w:rPr>
-        <w:t>, vol., no., pp.1,4, 10-12 Dec. 2010</w:t>
-      </w:r>
-    </w:p>
-    <w:p>
-      <w:pPr>
-        <w:rPr>
-          <w:color w:val="000000"/>
-        </w:rPr>
-      </w:pPr>
-      <w:r>
-        <w:rPr>
-          <w:color w:val="000000"/>
-        </w:rPr>
-        <w:t>[</w:t>
-      </w:r>
-      <w:r>
-        <w:rPr>
-          <w:color w:val="000000"/>
-        </w:rPr>
-        <w:t>3</w:t>
+          <w:shd w:val="clear" w:color="auto" w:fill="FFFFFF"/>
+        </w:rPr>
+        <w:t>Modern Operating Systems</w:t>
+      </w:r>
+      <w:r>
+        <w:rPr>
+          <w:color w:val="000000"/>
+          <w:shd w:val="clear" w:color="auto" w:fill="FFFFFF"/>
+        </w:rPr>
+        <w:t xml:space="preserve"> (3rd </w:t>
       </w:r>
       <w:proofErr w:type="gramStart"/>
       <w:r>
         <w:rPr>
           <w:color w:val="000000"/>
-        </w:rPr>
-        <w:t xml:space="preserve">]  </w:t>
-      </w:r>
-      <w:proofErr w:type="spellStart"/>
-      <w:r>
-        <w:rPr>
-          <w:color w:val="000000"/>
-        </w:rPr>
-        <w:t>Jiadong</w:t>
-      </w:r>
-      <w:proofErr w:type="spellEnd"/>
+          <w:shd w:val="clear" w:color="auto" w:fill="FFFFFF"/>
+        </w:rPr>
+        <w:t>ed</w:t>
+      </w:r>
       <w:proofErr w:type="gramEnd"/>
       <w:r>
         <w:rPr>
           <w:color w:val="000000"/>
-        </w:rPr>
-        <w:t xml:space="preserve"> Yang; Hua Xu; </w:t>
-      </w:r>
-      <w:proofErr w:type="spellStart"/>
-      <w:r>
-        <w:rPr>
-          <w:color w:val="000000"/>
-        </w:rPr>
-        <w:t>Peifa</w:t>
-      </w:r>
-      <w:proofErr w:type="spellEnd"/>
-      <w:r>
-        <w:rPr>
-          <w:color w:val="000000"/>
-        </w:rPr>
-        <w:t xml:space="preserve"> </w:t>
-      </w:r>
-      <w:proofErr w:type="spellStart"/>
-      <w:r>
-        <w:rPr>
-          <w:color w:val="000000"/>
-        </w:rPr>
-        <w:t>Jia</w:t>
-      </w:r>
-      <w:proofErr w:type="spellEnd"/>
-      <w:r>
-        <w:rPr>
-          <w:color w:val="000000"/>
-        </w:rPr>
-        <w:t>, "Task Scheduling for Heterogeneous Computing Based on Learning Classifier System,"</w:t>
-      </w:r>
-      <w:r>
-        <w:rPr>
-          <w:rStyle w:val="apple-converted-space"/>
-          <w:color w:val="000000"/>
-        </w:rPr>
-        <w:t> </w:t>
-      </w:r>
-      <w:r>
-        <w:rPr>
-          <w:i/>
-          <w:iCs/>
-          <w:color w:val="000000"/>
-        </w:rPr>
-        <w:t xml:space="preserve">Artificial Intelligence and Computational Intelligence, 2009. AICI '09. International Conference </w:t>
-      </w:r>
-      <w:proofErr w:type="gramStart"/>
-      <w:r>
-        <w:rPr>
-          <w:i/>
-          <w:iCs/>
-          <w:color w:val="000000"/>
-        </w:rPr>
-        <w:t>on</w:t>
-      </w:r>
-      <w:r>
-        <w:rPr>
-          <w:rStyle w:val="apple-converted-space"/>
-          <w:color w:val="000000"/>
-        </w:rPr>
-        <w:t> </w:t>
-      </w:r>
-      <w:r>
-        <w:rPr>
-          <w:color w:val="000000"/>
-        </w:rPr>
-        <w:t>,</w:t>
-      </w:r>
-      <w:proofErr w:type="gramEnd"/>
-      <w:r>
-        <w:rPr>
-          <w:color w:val="000000"/>
-        </w:rPr>
-        <w:t xml:space="preserve"> vol.3, no., pp.370,374, 7-8 Nov. 2009</w:t>
-      </w:r>
-    </w:p>
-    <w:p>
-      <w:pPr>
-        <w:rPr>
-          <w:color w:val="000000"/>
           <w:shd w:val="clear" w:color="auto" w:fill="FFFFFF"/>
         </w:rPr>
-      </w:pPr>
-      <w:r>
-        <w:rPr>
-          <w:color w:val="000000"/>
-        </w:rPr>
-        <w:t>[4</w:t>
-      </w:r>
-      <w:proofErr w:type="gramStart"/>
-      <w:r>
-        <w:rPr>
-          <w:color w:val="000000"/>
-        </w:rPr>
-        <w:t xml:space="preserve">]  </w:t>
-      </w:r>
-      <w:r>
-        <w:rPr>
-          <w:color w:val="000000"/>
-          <w:shd w:val="clear" w:color="auto" w:fill="FFFFFF"/>
-        </w:rPr>
-        <w:t>Andrew</w:t>
-      </w:r>
-      <w:proofErr w:type="gramEnd"/>
-      <w:r>
-        <w:rPr>
-          <w:color w:val="000000"/>
-          <w:shd w:val="clear" w:color="auto" w:fill="FFFFFF"/>
-        </w:rPr>
-        <w:t xml:space="preserve"> S. </w:t>
-      </w:r>
-      <w:proofErr w:type="spellStart"/>
-      <w:r>
-        <w:rPr>
-          <w:color w:val="000000"/>
-          <w:shd w:val="clear" w:color="auto" w:fill="FFFFFF"/>
-        </w:rPr>
-        <w:t>Tanenbaum</w:t>
-      </w:r>
-      <w:proofErr w:type="spellEnd"/>
-      <w:r>
-        <w:rPr>
-          <w:color w:val="000000"/>
-          <w:shd w:val="clear" w:color="auto" w:fill="FFFFFF"/>
-        </w:rPr>
-        <w:t>. 2007. </w:t>
-      </w:r>
-      <w:r>
-        <w:rPr>
-          <w:i/>
-          <w:iCs/>
-          <w:color w:val="000000"/>
-          <w:shd w:val="clear" w:color="auto" w:fill="FFFFFF"/>
-        </w:rPr>
-        <w:t>Modern Operating Systems</w:t>
-      </w:r>
-      <w:r>
-        <w:rPr>
-          <w:color w:val="000000"/>
-          <w:shd w:val="clear" w:color="auto" w:fill="FFFFFF"/>
-        </w:rPr>
-        <w:t xml:space="preserve"> (3rd </w:t>
-      </w:r>
-      <w:proofErr w:type="gramStart"/>
-      <w:r>
-        <w:rPr>
-          <w:color w:val="000000"/>
-          <w:shd w:val="clear" w:color="auto" w:fill="FFFFFF"/>
-        </w:rPr>
-        <w:t>ed</w:t>
-      </w:r>
-      <w:proofErr w:type="gramEnd"/>
-      <w:r>
-        <w:rPr>
-          <w:color w:val="000000"/>
-          <w:shd w:val="clear" w:color="auto" w:fill="FFFFFF"/>
-        </w:rPr>
         <w:t>.). Prentice Hall Press, Upper Saddle River, NJ, USA.</w:t>
       </w:r>
     </w:p>
     <w:p>
       <w:pPr>
         <w:rPr>
-          <w:color w:val="000000"/>
+          <w:color w:val="0563C1" w:themeColor="hyperlink"/>
+          <w:u w:val="single"/>
           <w:shd w:val="clear" w:color="auto" w:fill="FFFFFF"/>
         </w:rPr>
       </w:pPr>
@@ -5784,6 +5887,342 @@
           <w:shd w:val="clear" w:color="auto" w:fill="FFFFFF"/>
         </w:rPr>
       </w:pPr>
+      <w:r>
+        <w:rPr>
+          <w:color w:val="000000"/>
+          <w:shd w:val="clear" w:color="auto" w:fill="FFFFFF"/>
+        </w:rPr>
+        <w:t xml:space="preserve">[6]   Thorsten </w:t>
+      </w:r>
+      <w:proofErr w:type="spellStart"/>
+      <w:r>
+        <w:rPr>
+          <w:color w:val="000000"/>
+          <w:shd w:val="clear" w:color="auto" w:fill="FFFFFF"/>
+        </w:rPr>
+        <w:t>Joachims</w:t>
+      </w:r>
+      <w:proofErr w:type="spellEnd"/>
+      <w:r>
+        <w:rPr>
+          <w:color w:val="000000"/>
+          <w:shd w:val="clear" w:color="auto" w:fill="FFFFFF"/>
+        </w:rPr>
+        <w:t>, “</w:t>
+      </w:r>
+      <w:proofErr w:type="spellStart"/>
+      <w:r>
+        <w:rPr>
+          <w:color w:val="000000"/>
+          <w:shd w:val="clear" w:color="auto" w:fill="FFFFFF"/>
+        </w:rPr>
+        <w:t>SVM</w:t>
+      </w:r>
+      <w:r>
+        <w:rPr>
+          <w:color w:val="000000"/>
+          <w:shd w:val="clear" w:color="auto" w:fill="FFFFFF"/>
+          <w:vertAlign w:val="superscript"/>
+        </w:rPr>
+        <w:t>rank</w:t>
+      </w:r>
+      <w:proofErr w:type="spellEnd"/>
+      <w:r>
+        <w:rPr>
+          <w:color w:val="000000"/>
+          <w:shd w:val="clear" w:color="auto" w:fill="FFFFFF"/>
+        </w:rPr>
+        <w:t xml:space="preserve">: Support Vector Machine for Ranking,” Cornell University, [online] 2009, </w:t>
+      </w:r>
+      <w:hyperlink r:id="rId11" w:history="1">
+        <w:r>
+          <w:rPr>
+            <w:rStyle w:val="Hyperlink"/>
+            <w:shd w:val="clear" w:color="auto" w:fill="FFFFFF"/>
+          </w:rPr>
+          <w:t>http://www.cs.cornell.edu/people/tj/svm_light/svm_rank.html</w:t>
+        </w:r>
+      </w:hyperlink>
+    </w:p>
+    <w:p>
+      <w:pPr>
+        <w:rPr>
+          <w:color w:val="000000"/>
+          <w:shd w:val="clear" w:color="auto" w:fill="FFFFFF"/>
+        </w:rPr>
+      </w:pPr>
+      <w:r>
+        <w:rPr>
+          <w:color w:val="000000"/>
+          <w:shd w:val="clear" w:color="auto" w:fill="FFFFFF"/>
+        </w:rPr>
+        <w:t>[7</w:t>
+      </w:r>
+      <w:proofErr w:type="gramStart"/>
+      <w:r>
+        <w:rPr>
+          <w:color w:val="000000"/>
+          <w:shd w:val="clear" w:color="auto" w:fill="FFFFFF"/>
+        </w:rPr>
+        <w:t>]  “</w:t>
+      </w:r>
+      <w:proofErr w:type="gramEnd"/>
+      <w:r>
+        <w:rPr>
+          <w:color w:val="000000"/>
+          <w:shd w:val="clear" w:color="auto" w:fill="FFFFFF"/>
+        </w:rPr>
+        <w:t xml:space="preserve">More about MINIX 3,” MINIX 3, [online] 2014, </w:t>
+      </w:r>
+      <w:hyperlink r:id="rId12" w:history="1">
+        <w:r>
+          <w:rPr>
+            <w:rStyle w:val="Hyperlink"/>
+            <w:shd w:val="clear" w:color="auto" w:fill="FFFFFF"/>
+          </w:rPr>
+          <w:t>http://www.minix3.org/other/read-more.html</w:t>
+        </w:r>
+      </w:hyperlink>
+    </w:p>
+    <w:p>
+      <w:pPr>
+        <w:rPr>
+          <w:color w:val="000000"/>
+          <w:shd w:val="clear" w:color="auto" w:fill="FFFFFF"/>
+        </w:rPr>
+      </w:pPr>
+      <w:r>
+        <w:rPr>
+          <w:color w:val="000000"/>
+          <w:shd w:val="clear" w:color="auto" w:fill="FFFFFF"/>
+        </w:rPr>
+        <w:t>[8</w:t>
+      </w:r>
+      <w:proofErr w:type="gramStart"/>
+      <w:r>
+        <w:rPr>
+          <w:color w:val="000000"/>
+          <w:shd w:val="clear" w:color="auto" w:fill="FFFFFF"/>
+        </w:rPr>
+        <w:t xml:space="preserve">]  </w:t>
+      </w:r>
+      <w:r>
+        <w:rPr>
+          <w:color w:val="000000"/>
+          <w:shd w:val="clear" w:color="auto" w:fill="FFFFFF"/>
+        </w:rPr>
+        <w:t>Yi</w:t>
+      </w:r>
+      <w:proofErr w:type="gramEnd"/>
+      <w:r>
+        <w:rPr>
+          <w:color w:val="000000"/>
+          <w:shd w:val="clear" w:color="auto" w:fill="FFFFFF"/>
+        </w:rPr>
+        <w:t xml:space="preserve">-Hung Liu; Han-Pang Huang; Yu-Sheng Lin, "Dynamic scheduling of flexible manufacturing system using support vector machines," </w:t>
+      </w:r>
+      <w:r>
+        <w:rPr>
+          <w:i/>
+          <w:color w:val="000000"/>
+          <w:shd w:val="clear" w:color="auto" w:fill="FFFFFF"/>
+        </w:rPr>
+        <w:t xml:space="preserve">Automation Science and Engineering, 2005. IEEE International Conference </w:t>
+      </w:r>
+      <w:proofErr w:type="gramStart"/>
+      <w:r>
+        <w:rPr>
+          <w:i/>
+          <w:color w:val="000000"/>
+          <w:shd w:val="clear" w:color="auto" w:fill="FFFFFF"/>
+        </w:rPr>
+        <w:t>on</w:t>
+      </w:r>
+      <w:r>
+        <w:rPr>
+          <w:color w:val="000000"/>
+          <w:shd w:val="clear" w:color="auto" w:fill="FFFFFF"/>
+        </w:rPr>
+        <w:t xml:space="preserve"> ,</w:t>
+      </w:r>
+      <w:proofErr w:type="gramEnd"/>
+      <w:r>
+        <w:rPr>
+          <w:color w:val="000000"/>
+          <w:shd w:val="clear" w:color="auto" w:fill="FFFFFF"/>
+        </w:rPr>
+        <w:t xml:space="preserve"> vol., no., pp.387,392, 1-2 Aug. 2005</w:t>
+      </w:r>
+    </w:p>
+    <w:p>
+      <w:pPr>
+        <w:rPr>
+          <w:color w:val="000000"/>
+          <w:shd w:val="clear" w:color="auto" w:fill="FFFFFF"/>
+        </w:rPr>
+      </w:pPr>
+      <w:r>
+        <w:rPr>
+          <w:color w:val="000000"/>
+          <w:shd w:val="clear" w:color="auto" w:fill="FFFFFF"/>
+        </w:rPr>
+        <w:t>[9</w:t>
+      </w:r>
+      <w:r>
+        <w:rPr>
+          <w:color w:val="000000"/>
+          <w:shd w:val="clear" w:color="auto" w:fill="FFFFFF"/>
+        </w:rPr>
+        <w:t xml:space="preserve">]  </w:t>
+      </w:r>
+      <w:r>
+        <w:rPr>
+          <w:color w:val="000000"/>
+          <w:shd w:val="clear" w:color="auto" w:fill="FFFFFF"/>
+        </w:rPr>
+        <w:t xml:space="preserve">Ci Chen; </w:t>
+      </w:r>
+      <w:proofErr w:type="spellStart"/>
+      <w:r>
+        <w:rPr>
+          <w:color w:val="000000"/>
+          <w:shd w:val="clear" w:color="auto" w:fill="FFFFFF"/>
+        </w:rPr>
+        <w:t>Binghai</w:t>
+      </w:r>
+      <w:proofErr w:type="spellEnd"/>
+      <w:r>
+        <w:rPr>
+          <w:color w:val="000000"/>
+          <w:shd w:val="clear" w:color="auto" w:fill="FFFFFF"/>
+        </w:rPr>
+        <w:t xml:space="preserve"> Zhou; </w:t>
+      </w:r>
+      <w:proofErr w:type="spellStart"/>
+      <w:r>
+        <w:rPr>
+          <w:color w:val="000000"/>
+          <w:shd w:val="clear" w:color="auto" w:fill="FFFFFF"/>
+        </w:rPr>
+        <w:t>Lifeng</w:t>
+      </w:r>
+      <w:proofErr w:type="spellEnd"/>
+      <w:r>
+        <w:rPr>
+          <w:color w:val="000000"/>
+          <w:shd w:val="clear" w:color="auto" w:fill="FFFFFF"/>
+        </w:rPr>
+        <w:t xml:space="preserve"> Xi, "A support vector machine based scheduling approach for a material handling system," </w:t>
+      </w:r>
+      <w:r>
+        <w:rPr>
+          <w:i/>
+          <w:color w:val="000000"/>
+          <w:shd w:val="clear" w:color="auto" w:fill="FFFFFF"/>
+        </w:rPr>
+        <w:t xml:space="preserve">Natural Computation (ICNC), 2010 Sixth International Conference on </w:t>
+      </w:r>
+      <w:r>
+        <w:rPr>
+          <w:color w:val="000000"/>
+          <w:shd w:val="clear" w:color="auto" w:fill="FFFFFF"/>
+        </w:rPr>
+        <w:t>, vol.7, no., pp.3768,3772, 10-12 Aug. 2010</w:t>
+      </w:r>
+    </w:p>
+    <w:p>
+      <w:pPr>
+        <w:rPr>
+          <w:color w:val="000000"/>
+          <w:shd w:val="clear" w:color="auto" w:fill="FFFFFF"/>
+        </w:rPr>
+      </w:pPr>
+      <w:r>
+        <w:rPr>
+          <w:color w:val="000000"/>
+          <w:shd w:val="clear" w:color="auto" w:fill="FFFFFF"/>
+        </w:rPr>
+        <w:t>[10</w:t>
+      </w:r>
+      <w:proofErr w:type="gramStart"/>
+      <w:r>
+        <w:rPr>
+          <w:color w:val="000000"/>
+          <w:shd w:val="clear" w:color="auto" w:fill="FFFFFF"/>
+        </w:rPr>
+        <w:t>]</w:t>
+      </w:r>
+      <w:r>
+        <w:rPr>
+          <w:color w:val="000000"/>
+          <w:shd w:val="clear" w:color="auto" w:fill="FFFFFF"/>
+        </w:rPr>
+        <w:t xml:space="preserve">  “</w:t>
+      </w:r>
+      <w:proofErr w:type="gramEnd"/>
+      <w:r>
+        <w:rPr>
+          <w:color w:val="000000"/>
+          <w:shd w:val="clear" w:color="auto" w:fill="FFFFFF"/>
+        </w:rPr>
+        <w:t xml:space="preserve">What is </w:t>
+      </w:r>
+      <w:proofErr w:type="spellStart"/>
+      <w:r>
+        <w:rPr>
+          <w:color w:val="000000"/>
+          <w:shd w:val="clear" w:color="auto" w:fill="FFFFFF"/>
+        </w:rPr>
+        <w:t>Koding</w:t>
+      </w:r>
+      <w:proofErr w:type="spellEnd"/>
+      <w:r>
+        <w:rPr>
+          <w:color w:val="000000"/>
+          <w:shd w:val="clear" w:color="auto" w:fill="FFFFFF"/>
+        </w:rPr>
+        <w:t xml:space="preserve">?” </w:t>
+      </w:r>
+      <w:proofErr w:type="spellStart"/>
+      <w:r>
+        <w:rPr>
+          <w:color w:val="000000"/>
+          <w:shd w:val="clear" w:color="auto" w:fill="FFFFFF"/>
+        </w:rPr>
+        <w:t>Koding</w:t>
+      </w:r>
+      <w:proofErr w:type="spellEnd"/>
+      <w:r>
+        <w:rPr>
+          <w:color w:val="000000"/>
+          <w:shd w:val="clear" w:color="auto" w:fill="FFFFFF"/>
+        </w:rPr>
+        <w:t xml:space="preserve"> Knowledge Base, [online] 2014, </w:t>
+      </w:r>
+      <w:hyperlink r:id="rId13" w:history="1">
+        <w:r>
+          <w:rPr>
+            <w:rStyle w:val="Hyperlink"/>
+            <w:shd w:val="clear" w:color="auto" w:fill="FFFFFF"/>
+          </w:rPr>
+          <w:t>http://learn.koding.com/what-is-koding/</w:t>
+        </w:r>
+      </w:hyperlink>
+    </w:p>
+    <w:p>
+      <w:pPr>
+        <w:rPr>
+          <w:color w:val="000000"/>
+          <w:shd w:val="clear" w:color="auto" w:fill="FFFFFF"/>
+        </w:rPr>
+      </w:pPr>
+      <w:r>
+        <w:rPr>
+          <w:color w:val="000000"/>
+          <w:shd w:val="clear" w:color="auto" w:fill="FFFFFF"/>
+        </w:rPr>
+        <w:t xml:space="preserve">   </w:t>
+      </w:r>
     </w:p>
     <w:p>
       <w:pPr>
@@ -5798,19 +6237,35 @@
       <w:pPr>
         <w:pStyle w:val="Heading1"/>
       </w:pPr>
-      <w:bookmarkStart w:id="41" w:name="_Toc387777034"/>
+      <w:bookmarkStart w:id="40" w:name="_Toc387777034"/>
       <w:r>
         <w:t>Appendices</w:t>
       </w:r>
+      <w:bookmarkEnd w:id="40"/>
+    </w:p>
+    <w:p>
+      <w:pPr>
+        <w:pStyle w:val="Heading2"/>
+      </w:pPr>
+      <w:bookmarkStart w:id="41" w:name="_Toc387777035"/>
+      <w:r>
+        <w:t>Appendix A – Program Flowchart</w:t>
+      </w:r>
       <w:bookmarkEnd w:id="41"/>
     </w:p>
     <w:p>
+      <w:r>
+        <w:t>Text.</w:t>
+      </w:r>
+    </w:p>
+    <w:p/>
+    <w:p>
       <w:pPr>
         <w:pStyle w:val="Heading2"/>
       </w:pPr>
-      <w:bookmarkStart w:id="42" w:name="_Toc387777035"/>
-      <w:r>
-        <w:t>Appendix A – Program Flowchart</w:t>
+      <w:bookmarkStart w:id="42" w:name="_Toc387777036"/>
+      <w:r>
+        <w:t>Appendix B – Source Code</w:t>
       </w:r>
       <w:bookmarkEnd w:id="42"/>
     </w:p>
@@ -5824,9 +6279,10 @@
       <w:pPr>
         <w:pStyle w:val="Heading2"/>
       </w:pPr>
-      <w:bookmarkStart w:id="43" w:name="_Toc387777036"/>
-      <w:r>
-        <w:t>Appendix B – Source Code</w:t>
+      <w:bookmarkStart w:id="43" w:name="_Toc387777037"/>
+      <w:r>
+        <w:lastRenderedPageBreak/>
+        <w:t>Appendix C – I/O Listing</w:t>
       </w:r>
       <w:bookmarkEnd w:id="43"/>
     </w:p>
@@ -5838,22 +6294,6 @@
     <w:p/>
     <w:p>
       <w:pPr>
-        <w:pStyle w:val="Heading2"/>
-      </w:pPr>
-      <w:bookmarkStart w:id="44" w:name="_Toc387777037"/>
-      <w:r>
-        <w:t>Appendix C – I/O Listing</w:t>
-      </w:r>
-      <w:bookmarkEnd w:id="44"/>
-    </w:p>
-    <w:p>
-      <w:r>
-        <w:t>Text.</w:t>
-      </w:r>
-    </w:p>
-    <w:p/>
-    <w:p>
-      <w:pPr>
         <w:ind w:left="720"/>
       </w:pPr>
     </w:p>
@@ -5863,8 +6303,8 @@
       </w:pPr>
     </w:p>
     <w:sectPr>
-      <w:headerReference w:type="default" r:id="rId11"/>
-      <w:footerReference w:type="default" r:id="rId12"/>
+      <w:headerReference w:type="default" r:id="rId14"/>
+      <w:footerReference w:type="default" r:id="rId15"/>
       <w:pgSz w:w="12240" w:h="15840"/>
       <w:pgMar w:top="1440" w:right="1800" w:bottom="1440" w:left="1800" w:header="720" w:footer="720" w:gutter="0"/>
       <w:pgNumType w:start="0"/>
@@ -5935,7 +6375,7 @@
           <w:rPr>
             <w:noProof/>
           </w:rPr>
-          <w:t>6</w:t>
+          <w:t>9</w:t>
         </w:r>
         <w:r>
           <w:rPr>
@@ -7531,6 +7971,7 @@
   <w:rsids>
     <w:rsidRoot w:val="00BC3707"/>
     <w:rsid w:val="000336AF"/>
+    <w:rsid w:val="000B613F"/>
     <w:rsid w:val="001738E6"/>
     <w:rsid w:val="002E182F"/>
     <w:rsid w:val="006011BE"/>
@@ -7539,7 +7980,6 @@
     <w:rsid w:val="00B650BD"/>
     <w:rsid w:val="00BC3707"/>
     <w:rsid w:val="00C32F9D"/>
-    <w:rsid w:val="00EB02A7"/>
   </w:rsids>
   <m:mathPr>
     <m:mathFont m:val="Cambria Math"/>
@@ -8310,7 +8750,7 @@
 </file>
 
 <file path=customXml/itemProps2.xml><?xml version="1.0" encoding="utf-8"?>
-<ds:datastoreItem xmlns:ds="http://schemas.openxmlformats.org/officeDocument/2006/customXml" ds:itemID="{F12A061D-B15C-41B5-B67B-12F40C82A3C7}">
+<ds:datastoreItem xmlns:ds="http://schemas.openxmlformats.org/officeDocument/2006/customXml" ds:itemID="{A828724B-C573-46FE-BA12-AE75A70E4FC2}">
   <ds:schemaRefs>
     <ds:schemaRef ds:uri="http://schemas.openxmlformats.org/officeDocument/2006/bibliography"/>
   </ds:schemaRefs>

</xml_diff>